<commit_message>
final exercise day 1
</commit_message>
<xml_diff>
--- a/day1/async_await/final_exercise_day1.docx
+++ b/day1/async_await/final_exercise_day1.docx
@@ -21,6 +21,23 @@
     </w:p>
     <w:p>
       <w:pPr>
+        <w:rPr>
+          <w:b/>
+          <w:bCs/>
+          <w:u w:val="single"/>
+        </w:rPr>
+      </w:pPr>
+      <w:r>
+        <w:rPr>
+          <w:b/>
+          <w:bCs/>
+          <w:u w:val="single"/>
+        </w:rPr>
+        <w:t>Memory File Cache</w:t>
+      </w:r>
+    </w:p>
+    <w:p>
+      <w:pPr>
         <w:pStyle w:val="ListParagraph"/>
         <w:numPr>
           <w:ilvl w:val="0"/>
@@ -304,8 +321,6 @@
       <w:r>
         <w:t xml:space="preserve">/ </w:t>
       </w:r>
-      <w:bookmarkStart w:id="0" w:name="_GoBack"/>
-      <w:bookmarkEnd w:id="0"/>
       <w:proofErr w:type="gramStart"/>
       <w:r>
         <w:t>await</w:t>
@@ -386,6 +401,195 @@
         <w:t xml:space="preserve"> of putting the logic in a different module and wrap the API with promises.</w:t>
       </w:r>
     </w:p>
+    <w:p>
+      <w:pPr>
+        <w:rPr>
+          <w:b/>
+          <w:bCs/>
+          <w:u w:val="single"/>
+        </w:rPr>
+      </w:pPr>
+    </w:p>
+    <w:p>
+      <w:pPr>
+        <w:rPr>
+          <w:b/>
+          <w:bCs/>
+          <w:u w:val="single"/>
+        </w:rPr>
+      </w:pPr>
+      <w:r>
+        <w:rPr>
+          <w:b/>
+          <w:bCs/>
+          <w:u w:val="single"/>
+        </w:rPr>
+        <w:lastRenderedPageBreak/>
+        <w:t>Echo at Time</w:t>
+      </w:r>
+    </w:p>
+    <w:p>
+      <w:r>
+        <w:t>Write a server that will print to the console a message at a given time.</w:t>
+      </w:r>
+    </w:p>
+    <w:p>
+      <w:r>
+        <w:t xml:space="preserve">The server should have one </w:t>
+      </w:r>
+      <w:proofErr w:type="gramStart"/>
+      <w:r>
+        <w:t>model ,</w:t>
+      </w:r>
+      <w:proofErr w:type="gramEnd"/>
+      <w:r>
+        <w:t xml:space="preserve"> called message, with 3 fields:</w:t>
+      </w:r>
+    </w:p>
+    <w:p>
+      <w:pPr>
+        <w:pStyle w:val="ListParagraph"/>
+        <w:numPr>
+          <w:ilvl w:val="0"/>
+          <w:numId w:val="2"/>
+        </w:numPr>
+      </w:pPr>
+      <w:r>
+        <w:t>Time</w:t>
+      </w:r>
+    </w:p>
+    <w:p>
+      <w:pPr>
+        <w:pStyle w:val="ListParagraph"/>
+        <w:numPr>
+          <w:ilvl w:val="0"/>
+          <w:numId w:val="2"/>
+        </w:numPr>
+      </w:pPr>
+      <w:r>
+        <w:t>Message</w:t>
+      </w:r>
+    </w:p>
+    <w:p>
+      <w:pPr>
+        <w:pStyle w:val="ListParagraph"/>
+        <w:numPr>
+          <w:ilvl w:val="0"/>
+          <w:numId w:val="2"/>
+        </w:numPr>
+      </w:pPr>
+      <w:r>
+        <w:t>Status</w:t>
+      </w:r>
+    </w:p>
+    <w:p>
+      <w:r>
+        <w:t>Have a controller that will</w:t>
+      </w:r>
+      <w:r>
+        <w:t xml:space="preserve"> have only he following methods</w:t>
+      </w:r>
+      <w:r>
+        <w:t>:</w:t>
+      </w:r>
+    </w:p>
+    <w:p>
+      <w:pPr>
+        <w:pStyle w:val="ListParagraph"/>
+        <w:numPr>
+          <w:ilvl w:val="0"/>
+          <w:numId w:val="2"/>
+        </w:numPr>
+      </w:pPr>
+      <w:r>
+        <w:t>Post new message</w:t>
+      </w:r>
+    </w:p>
+    <w:p>
+      <w:pPr>
+        <w:pStyle w:val="ListParagraph"/>
+        <w:numPr>
+          <w:ilvl w:val="0"/>
+          <w:numId w:val="2"/>
+        </w:numPr>
+      </w:pPr>
+      <w:r>
+        <w:t>Get all messages</w:t>
+      </w:r>
+    </w:p>
+    <w:p>
+      <w:pPr>
+        <w:pStyle w:val="ListParagraph"/>
+        <w:numPr>
+          <w:ilvl w:val="0"/>
+          <w:numId w:val="2"/>
+        </w:numPr>
+      </w:pPr>
+      <w:r>
+        <w:t xml:space="preserve">Get message by id </w:t>
+      </w:r>
+    </w:p>
+    <w:p>
+      <w:r>
+        <w:t xml:space="preserve">The scheduling </w:t>
+      </w:r>
+      <w:r>
+        <w:t xml:space="preserve">will be done with a timer of your choice. </w:t>
+      </w:r>
+    </w:p>
+    <w:p>
+      <w:proofErr w:type="gramStart"/>
+      <w:r>
+        <w:t xml:space="preserve">To implement the scheduler use </w:t>
+      </w:r>
+      <w:proofErr w:type="spellStart"/>
+      <w:r>
+        <w:t>npm</w:t>
+      </w:r>
+      <w:proofErr w:type="spellEnd"/>
+      <w:r>
+        <w:t>-schedule module.</w:t>
+      </w:r>
+      <w:proofErr w:type="gramEnd"/>
+      <w:r>
+        <w:t xml:space="preserve"> </w:t>
+      </w:r>
+    </w:p>
+    <w:p>
+      <w:hyperlink r:id="rId7" w:history="1">
+        <w:r>
+          <w:rPr>
+            <w:rStyle w:val="Hyperlink"/>
+          </w:rPr>
+          <w:t>https://www.npmjs.com/package/node-schedule</w:t>
+        </w:r>
+      </w:hyperlink>
+    </w:p>
+    <w:p>
+      <w:r>
+        <w:t>Once print is scheduled, change the message status to ‘Done’.</w:t>
+      </w:r>
+    </w:p>
+    <w:p>
+      <w:r>
+        <w:t xml:space="preserve">Write all your code with </w:t>
+      </w:r>
+      <w:proofErr w:type="spellStart"/>
+      <w:r>
+        <w:t>async</w:t>
+      </w:r>
+      <w:proofErr w:type="spellEnd"/>
+      <w:r>
+        <w:t>-await and promises.</w:t>
+      </w:r>
+      <w:bookmarkStart w:id="0" w:name="_GoBack"/>
+      <w:bookmarkEnd w:id="0"/>
+      <w:r>
+        <w:t xml:space="preserve"> </w:t>
+      </w:r>
+    </w:p>
+    <w:p/>
+    <w:p/>
     <w:sectPr>
       <w:pgSz w:w="12240" w:h="15840"/>
       <w:pgMar w:top="1440" w:right="1440" w:bottom="1440" w:left="1440" w:header="720" w:footer="720" w:gutter="0"/>

</xml_diff>